<commit_message>
[Doc] add domingo's email
</commit_message>
<xml_diff>
--- a/Course Material/CS621 Progress Report.docx
+++ b/Course Material/CS621 Progress Report.docx
@@ -1,6 +1,6 @@
 
 <file path=word/document.xml><?xml version="1.0" encoding="utf-8"?>
-<w:document xmlns:wpc="http://schemas.microsoft.com/office/word/2010/wordprocessingCanvas" xmlns:mc="http://schemas.openxmlformats.org/markup-compatibility/2006" xmlns:o="urn:schemas-microsoft-com:office:office" xmlns:r="http://schemas.openxmlformats.org/officeDocument/2006/relationships" xmlns:m="http://schemas.openxmlformats.org/officeDocument/2006/math" xmlns:v="urn:schemas-microsoft-com:vml" xmlns:wp14="http://schemas.microsoft.com/office/word/2010/wordprocessingDrawing" xmlns:wp="http://schemas.openxmlformats.org/drawingml/2006/wordprocessingDrawing" xmlns:w10="urn:schemas-microsoft-com:office:word" xmlns:w="http://schemas.openxmlformats.org/wordprocessingml/2006/main" xmlns:w14="http://schemas.microsoft.com/office/word/2010/wordml" xmlns:w15="http://schemas.microsoft.com/office/word/2012/wordml" xmlns:wpg="http://schemas.microsoft.com/office/word/2010/wordprocessingGroup" xmlns:wpi="http://schemas.microsoft.com/office/word/2010/wordprocessingInk" xmlns:wne="http://schemas.microsoft.com/office/word/2006/wordml" xmlns:wps="http://schemas.microsoft.com/office/word/2010/wordprocessingShape" mc:Ignorable="w14 w15 wp14">
+<w:document xmlns:wpc="http://schemas.microsoft.com/office/word/2010/wordprocessingCanvas" xmlns:cx="http://schemas.microsoft.com/office/drawing/2014/chartex" xmlns:cx1="http://schemas.microsoft.com/office/drawing/2015/9/8/chartex" xmlns:cx2="http://schemas.microsoft.com/office/drawing/2015/10/21/chartex" xmlns:cx3="http://schemas.microsoft.com/office/drawing/2016/5/9/chartex" xmlns:cx4="http://schemas.microsoft.com/office/drawing/2016/5/10/chartex" xmlns:cx5="http://schemas.microsoft.com/office/drawing/2016/5/11/chartex" xmlns:cx6="http://schemas.microsoft.com/office/drawing/2016/5/12/chartex" xmlns:cx7="http://schemas.microsoft.com/office/drawing/2016/5/13/chartex" xmlns:cx8="http://schemas.microsoft.com/office/drawing/2016/5/14/chartex" xmlns:mc="http://schemas.openxmlformats.org/markup-compatibility/2006" xmlns:aink="http://schemas.microsoft.com/office/drawing/2016/ink" xmlns:am3d="http://schemas.microsoft.com/office/drawing/2017/model3d" xmlns:o="urn:schemas-microsoft-com:office:office" xmlns:r="http://schemas.openxmlformats.org/officeDocument/2006/relationships" xmlns:m="http://schemas.openxmlformats.org/officeDocument/2006/math" xmlns:v="urn:schemas-microsoft-com:vml" xmlns:wp14="http://schemas.microsoft.com/office/word/2010/wordprocessingDrawing" xmlns:wp="http://schemas.openxmlformats.org/drawingml/2006/wordprocessingDrawing" xmlns:w10="urn:schemas-microsoft-com:office:word" xmlns:w="http://schemas.openxmlformats.org/wordprocessingml/2006/main" xmlns:w14="http://schemas.microsoft.com/office/word/2010/wordml" xmlns:w15="http://schemas.microsoft.com/office/word/2012/wordml" xmlns:w16cid="http://schemas.microsoft.com/office/word/2016/wordml/cid" xmlns:w16se="http://schemas.microsoft.com/office/word/2015/wordml/symex" xmlns:wpg="http://schemas.microsoft.com/office/word/2010/wordprocessingGroup" xmlns:wpi="http://schemas.microsoft.com/office/word/2010/wordprocessingInk" xmlns:wne="http://schemas.microsoft.com/office/word/2006/wordml" xmlns:wps="http://schemas.microsoft.com/office/word/2010/wordprocessingShape" mc:Ignorable="w14 w15 w16se w16cid wp14">
   <w:body>
     <w:p>
       <w:pPr>
@@ -125,16 +125,10 @@
         <w:t>3.</w:t>
       </w:r>
       <w:r>
-        <w:t xml:space="preserve">  Tae </w:t>
+        <w:t xml:space="preserve">  Tae Hyon Lee</w:t>
       </w:r>
-      <w:proofErr w:type="spellStart"/>
-      <w:r>
-        <w:t>Hyon</w:t>
-      </w:r>
-      <w:proofErr w:type="spellEnd"/>
-      <w:r>
-        <w:t xml:space="preserve"> Lee</w:t>
-      </w:r>
+      <w:bookmarkStart w:id="0" w:name="_GoBack"/>
+      <w:bookmarkEnd w:id="0"/>
     </w:p>
     <w:p>
       <w:pPr>
@@ -547,7 +541,7 @@
               <w:rPr>
                 <w:rFonts w:ascii="Georgia" w:hAnsi="Georgia"/>
               </w:rPr>
-              <w:t>Read  base class and subclass documentation</w:t>
+              <w:t>Review notes and reading assignments about SPQ and DRR</w:t>
             </w:r>
           </w:p>
         </w:tc>
@@ -604,7 +598,7 @@
               <w:rPr>
                 <w:rFonts w:ascii="Georgia" w:hAnsi="Georgia"/>
               </w:rPr>
-              <w:t>3/31</w:t>
+              <w:t>3/28</w:t>
             </w:r>
           </w:p>
         </w:tc>
@@ -638,7 +632,13 @@
               <w:rPr>
                 <w:rFonts w:ascii="Georgia" w:hAnsi="Georgia"/>
               </w:rPr>
-              <w:t>Review notes and reading assignments about SPQ and DRR</w:t>
+              <w:t>Read base</w:t>
+            </w:r>
+            <w:r>
+              <w:rPr>
+                <w:rFonts w:ascii="Georgia" w:hAnsi="Georgia"/>
+              </w:rPr>
+              <w:t xml:space="preserve"> class and subclass documentation</w:t>
             </w:r>
           </w:p>
         </w:tc>
@@ -695,7 +695,7 @@
               <w:rPr>
                 <w:rFonts w:ascii="Georgia" w:hAnsi="Georgia"/>
               </w:rPr>
-              <w:t>3/28</w:t>
+              <w:t>3/31</w:t>
             </w:r>
           </w:p>
         </w:tc>
@@ -1287,10 +1287,7 @@
       </w:r>
     </w:p>
     <w:p/>
-    <w:p>
-      <w:bookmarkStart w:id="0" w:name="_GoBack"/>
-      <w:bookmarkEnd w:id="0"/>
-    </w:p>
+    <w:p/>
     <w:sectPr>
       <w:pgSz w:w="12240" w:h="15840"/>
       <w:pgMar w:top="1440" w:right="1440" w:bottom="1440" w:left="1440" w:header="720" w:footer="720" w:gutter="0"/>
@@ -1302,7 +1299,7 @@
 </file>
 
 <file path=word/styles.xml><?xml version="1.0" encoding="utf-8"?>
-<w:styles xmlns:mc="http://schemas.openxmlformats.org/markup-compatibility/2006" xmlns:r="http://schemas.openxmlformats.org/officeDocument/2006/relationships" xmlns:w="http://schemas.openxmlformats.org/wordprocessingml/2006/main" xmlns:w14="http://schemas.microsoft.com/office/word/2010/wordml" xmlns:w15="http://schemas.microsoft.com/office/word/2012/wordml" mc:Ignorable="w14 w15">
+<w:styles xmlns:mc="http://schemas.openxmlformats.org/markup-compatibility/2006" xmlns:r="http://schemas.openxmlformats.org/officeDocument/2006/relationships" xmlns:w="http://schemas.openxmlformats.org/wordprocessingml/2006/main" xmlns:w14="http://schemas.microsoft.com/office/word/2010/wordml" xmlns:w15="http://schemas.microsoft.com/office/word/2012/wordml" xmlns:w16cid="http://schemas.microsoft.com/office/word/2016/wordml/cid" xmlns:w16se="http://schemas.microsoft.com/office/word/2015/wordml/symex" mc:Ignorable="w14 w15 w16se w16cid">
   <w:docDefaults>
     <w:rPrDefault>
       <w:rPr>
@@ -1318,7 +1315,7 @@
       </w:pPr>
     </w:pPrDefault>
   </w:docDefaults>
-  <w:latentStyles w:defLockedState="0" w:defUIPriority="99" w:defSemiHidden="0" w:defUnhideWhenUsed="0" w:defQFormat="0" w:count="371">
+  <w:latentStyles w:defLockedState="0" w:defUIPriority="99" w:defSemiHidden="0" w:defUnhideWhenUsed="0" w:defQFormat="0" w:count="376">
     <w:lsdException w:name="Normal" w:uiPriority="0" w:qFormat="1"/>
     <w:lsdException w:name="heading 1" w:uiPriority="9" w:qFormat="1"/>
     <w:lsdException w:name="heading 2" w:semiHidden="1" w:uiPriority="9" w:unhideWhenUsed="1" w:qFormat="1"/>
@@ -1424,7 +1421,6 @@
     <w:lsdException w:name="HTML Sample" w:semiHidden="1" w:unhideWhenUsed="1"/>
     <w:lsdException w:name="HTML Typewriter" w:semiHidden="1" w:unhideWhenUsed="1"/>
     <w:lsdException w:name="HTML Variable" w:semiHidden="1" w:unhideWhenUsed="1"/>
-    <w:lsdException w:name="Normal Table" w:semiHidden="1" w:unhideWhenUsed="1"/>
     <w:lsdException w:name="annotation subject" w:semiHidden="1" w:unhideWhenUsed="1"/>
     <w:lsdException w:name="No List" w:semiHidden="1" w:unhideWhenUsed="1"/>
     <w:lsdException w:name="Outline List 1" w:semiHidden="1" w:unhideWhenUsed="1"/>
@@ -1467,11 +1463,8 @@
     <w:lsdException w:name="Table Contemporary" w:semiHidden="1" w:unhideWhenUsed="1"/>
     <w:lsdException w:name="Table Elegant" w:semiHidden="1" w:unhideWhenUsed="1"/>
     <w:lsdException w:name="Table Professional" w:semiHidden="1" w:unhideWhenUsed="1"/>
-    <w:lsdException w:name="Table Subtle 1" w:semiHidden="1" w:unhideWhenUsed="1"/>
     <w:lsdException w:name="Table Subtle 2" w:semiHidden="1" w:unhideWhenUsed="1"/>
     <w:lsdException w:name="Table Web 1" w:semiHidden="1" w:unhideWhenUsed="1"/>
-    <w:lsdException w:name="Table Web 2" w:semiHidden="1" w:unhideWhenUsed="1"/>
-    <w:lsdException w:name="Table Web 3" w:semiHidden="1" w:unhideWhenUsed="1"/>
     <w:lsdException w:name="Balloon Text" w:semiHidden="1" w:unhideWhenUsed="1"/>
     <w:lsdException w:name="Table Grid" w:uiPriority="59"/>
     <w:lsdException w:name="Table Theme" w:semiHidden="1" w:unhideWhenUsed="1"/>
@@ -1690,6 +1683,11 @@
     <w:lsdException w:name="List Table 5 Dark Accent 6" w:uiPriority="50"/>
     <w:lsdException w:name="List Table 6 Colorful Accent 6" w:uiPriority="51"/>
     <w:lsdException w:name="List Table 7 Colorful Accent 6" w:uiPriority="52"/>
+    <w:lsdException w:name="Mention" w:semiHidden="1" w:unhideWhenUsed="1"/>
+    <w:lsdException w:name="Smart Hyperlink" w:semiHidden="1" w:unhideWhenUsed="1"/>
+    <w:lsdException w:name="Hashtag" w:semiHidden="1" w:unhideWhenUsed="1"/>
+    <w:lsdException w:name="Unresolved Mention" w:semiHidden="1" w:unhideWhenUsed="1"/>
+    <w:lsdException w:name="Smart Link" w:semiHidden="1" w:unhideWhenUsed="1"/>
   </w:latentStyles>
   <w:style w:type="paragraph" w:default="1" w:styleId="Normal">
     <w:name w:val="Normal"/>

</xml_diff>

<commit_message>
Update CS621 Progress Report.docx
</commit_message>
<xml_diff>
--- a/Course Material/CS621 Progress Report.docx
+++ b/Course Material/CS621 Progress Report.docx
@@ -1,6 +1,6 @@
 
 <file path=word/document.xml><?xml version="1.0" encoding="utf-8"?>
-<w:document xmlns:wpc="http://schemas.microsoft.com/office/word/2010/wordprocessingCanvas" xmlns:cx="http://schemas.microsoft.com/office/drawing/2014/chartex" xmlns:cx1="http://schemas.microsoft.com/office/drawing/2015/9/8/chartex" xmlns:cx2="http://schemas.microsoft.com/office/drawing/2015/10/21/chartex" xmlns:cx3="http://schemas.microsoft.com/office/drawing/2016/5/9/chartex" xmlns:cx4="http://schemas.microsoft.com/office/drawing/2016/5/10/chartex" xmlns:cx5="http://schemas.microsoft.com/office/drawing/2016/5/11/chartex" xmlns:cx6="http://schemas.microsoft.com/office/drawing/2016/5/12/chartex" xmlns:cx7="http://schemas.microsoft.com/office/drawing/2016/5/13/chartex" xmlns:cx8="http://schemas.microsoft.com/office/drawing/2016/5/14/chartex" xmlns:mc="http://schemas.openxmlformats.org/markup-compatibility/2006" xmlns:aink="http://schemas.microsoft.com/office/drawing/2016/ink" xmlns:am3d="http://schemas.microsoft.com/office/drawing/2017/model3d" xmlns:o="urn:schemas-microsoft-com:office:office" xmlns:r="http://schemas.openxmlformats.org/officeDocument/2006/relationships" xmlns:m="http://schemas.openxmlformats.org/officeDocument/2006/math" xmlns:v="urn:schemas-microsoft-com:vml" xmlns:wp14="http://schemas.microsoft.com/office/word/2010/wordprocessingDrawing" xmlns:wp="http://schemas.openxmlformats.org/drawingml/2006/wordprocessingDrawing" xmlns:w10="urn:schemas-microsoft-com:office:word" xmlns:w="http://schemas.openxmlformats.org/wordprocessingml/2006/main" xmlns:w14="http://schemas.microsoft.com/office/word/2010/wordml" xmlns:w15="http://schemas.microsoft.com/office/word/2012/wordml" xmlns:w16cid="http://schemas.microsoft.com/office/word/2016/wordml/cid" xmlns:w16se="http://schemas.microsoft.com/office/word/2015/wordml/symex" xmlns:wpg="http://schemas.microsoft.com/office/word/2010/wordprocessingGroup" xmlns:wpi="http://schemas.microsoft.com/office/word/2010/wordprocessingInk" xmlns:wne="http://schemas.microsoft.com/office/word/2006/wordml" xmlns:wps="http://schemas.microsoft.com/office/word/2010/wordprocessingShape" mc:Ignorable="w14 w15 w16se w16cid wp14">
+<w:document xmlns:wpc="http://schemas.microsoft.com/office/word/2010/wordprocessingCanvas" xmlns:mc="http://schemas.openxmlformats.org/markup-compatibility/2006" xmlns:o="urn:schemas-microsoft-com:office:office" xmlns:r="http://schemas.openxmlformats.org/officeDocument/2006/relationships" xmlns:m="http://schemas.openxmlformats.org/officeDocument/2006/math" xmlns:v="urn:schemas-microsoft-com:vml" xmlns:wp14="http://schemas.microsoft.com/office/word/2010/wordprocessingDrawing" xmlns:wp="http://schemas.openxmlformats.org/drawingml/2006/wordprocessingDrawing" xmlns:w10="urn:schemas-microsoft-com:office:word" xmlns:w="http://schemas.openxmlformats.org/wordprocessingml/2006/main" xmlns:w14="http://schemas.microsoft.com/office/word/2010/wordml" xmlns:w15="http://schemas.microsoft.com/office/word/2012/wordml" xmlns:wpg="http://schemas.microsoft.com/office/word/2010/wordprocessingGroup" xmlns:wpi="http://schemas.microsoft.com/office/word/2010/wordprocessingInk" xmlns:wne="http://schemas.microsoft.com/office/word/2006/wordml" xmlns:wps="http://schemas.microsoft.com/office/word/2010/wordprocessingShape" mc:Ignorable="w14 w15 wp14">
   <w:body>
     <w:p>
       <w:pPr>
@@ -127,8 +127,6 @@
       <w:r>
         <w:t xml:space="preserve">  Tae Hyon Lee</w:t>
       </w:r>
-      <w:bookmarkStart w:id="0" w:name="_GoBack"/>
-      <w:bookmarkEnd w:id="0"/>
     </w:p>
     <w:p>
       <w:pPr>
@@ -281,7 +279,7 @@
               <w:rPr>
                 <w:rFonts w:ascii="Georgia" w:hAnsi="Georgia"/>
               </w:rPr>
-              <w:t>In Progress</w:t>
+              <w:t>Completed</w:t>
             </w:r>
           </w:p>
         </w:tc>
@@ -334,6 +332,12 @@
                 <w:rFonts w:ascii="Georgia" w:hAnsi="Georgia"/>
               </w:rPr>
             </w:pPr>
+            <w:r>
+              <w:rPr>
+                <w:rFonts w:ascii="Georgia" w:hAnsi="Georgia"/>
+              </w:rPr>
+              <w:t>3/28</w:t>
+            </w:r>
           </w:p>
         </w:tc>
       </w:tr>
@@ -372,8 +376,22 @@
               <w:rPr>
                 <w:rFonts w:ascii="Georgia" w:hAnsi="Georgia"/>
               </w:rPr>
-              <w:t>Done</w:t>
-            </w:r>
+              <w:t>Completed</w:t>
+            </w:r>
+            <w:r>
+              <w:rPr>
+                <w:rFonts w:ascii="Georgia" w:hAnsi="Georgia"/>
+              </w:rPr>
+              <w:t xml:space="preserve"> </w:t>
+            </w:r>
+            <w:proofErr w:type="spellStart"/>
+            <w:r>
+              <w:rPr>
+                <w:rFonts w:ascii="Georgia" w:hAnsi="Georgia"/>
+              </w:rPr>
+              <w:t>Completed</w:t>
+            </w:r>
+            <w:proofErr w:type="spellEnd"/>
           </w:p>
         </w:tc>
         <w:tc>
@@ -469,7 +487,13 @@
               <w:rPr>
                 <w:rFonts w:ascii="Georgia" w:hAnsi="Georgia"/>
               </w:rPr>
-              <w:t>In Progress</w:t>
+              <w:t xml:space="preserve"> </w:t>
+            </w:r>
+            <w:r>
+              <w:rPr>
+                <w:rFonts w:ascii="Georgia" w:hAnsi="Georgia"/>
+              </w:rPr>
+              <w:t>Completed</w:t>
             </w:r>
           </w:p>
         </w:tc>
@@ -522,6 +546,12 @@
                 <w:rFonts w:ascii="Georgia" w:hAnsi="Georgia"/>
               </w:rPr>
             </w:pPr>
+            <w:r>
+              <w:rPr>
+                <w:rFonts w:ascii="Georgia" w:hAnsi="Georgia"/>
+              </w:rPr>
+              <w:t>3/28</w:t>
+            </w:r>
           </w:p>
         </w:tc>
       </w:tr>
@@ -560,7 +590,7 @@
               <w:rPr>
                 <w:rFonts w:ascii="Georgia" w:hAnsi="Georgia"/>
               </w:rPr>
-              <w:t>In Progress</w:t>
+              <w:t>Completed</w:t>
             </w:r>
           </w:p>
         </w:tc>
@@ -613,6 +643,12 @@
                 <w:rFonts w:ascii="Georgia" w:hAnsi="Georgia"/>
               </w:rPr>
             </w:pPr>
+            <w:r>
+              <w:rPr>
+                <w:rFonts w:ascii="Georgia" w:hAnsi="Georgia"/>
+              </w:rPr>
+              <w:t>3/28</w:t>
+            </w:r>
           </w:p>
         </w:tc>
       </w:tr>
@@ -632,13 +668,7 @@
               <w:rPr>
                 <w:rFonts w:ascii="Georgia" w:hAnsi="Georgia"/>
               </w:rPr>
-              <w:t>Read base</w:t>
-            </w:r>
-            <w:r>
-              <w:rPr>
-                <w:rFonts w:ascii="Georgia" w:hAnsi="Georgia"/>
-              </w:rPr>
-              <w:t xml:space="preserve"> class and subclass documentation</w:t>
+              <w:t>Read base class and subclass documentation</w:t>
             </w:r>
           </w:p>
         </w:tc>
@@ -748,7 +778,7 @@
               <w:rPr>
                 <w:rFonts w:ascii="Georgia" w:hAnsi="Georgia"/>
               </w:rPr>
-              <w:t>Not started</w:t>
+              <w:t>Completed</w:t>
             </w:r>
           </w:p>
         </w:tc>
@@ -801,6 +831,12 @@
                 <w:rFonts w:ascii="Georgia" w:hAnsi="Georgia"/>
               </w:rPr>
             </w:pPr>
+            <w:r>
+              <w:rPr>
+                <w:rFonts w:ascii="Georgia" w:hAnsi="Georgia"/>
+              </w:rPr>
+              <w:t>3/28</w:t>
+            </w:r>
           </w:p>
         </w:tc>
       </w:tr>
@@ -932,40 +968,46 @@
               <w:rPr>
                 <w:rFonts w:ascii="Georgia" w:hAnsi="Georgia"/>
               </w:rPr>
-              <w:t>Not started</w:t>
-            </w:r>
-          </w:p>
-        </w:tc>
-        <w:tc>
-          <w:tcPr>
-            <w:tcW w:w="1915" w:type="dxa"/>
-          </w:tcPr>
-          <w:p>
-            <w:pPr>
-              <w:jc w:val="center"/>
-              <w:rPr>
-                <w:rFonts w:ascii="Georgia" w:hAnsi="Georgia"/>
-              </w:rPr>
-            </w:pPr>
-            <w:r>
-              <w:rPr>
-                <w:rFonts w:ascii="Georgia" w:hAnsi="Georgia"/>
-              </w:rPr>
-              <w:t>TBD</w:t>
-            </w:r>
-          </w:p>
-        </w:tc>
-        <w:tc>
-          <w:tcPr>
-            <w:tcW w:w="1915" w:type="dxa"/>
-          </w:tcPr>
-          <w:p>
-            <w:pPr>
-              <w:jc w:val="center"/>
-              <w:rPr>
-                <w:rFonts w:ascii="Georgia" w:hAnsi="Georgia"/>
-              </w:rPr>
-            </w:pPr>
+              <w:t>In Progress</w:t>
+            </w:r>
+          </w:p>
+        </w:tc>
+        <w:tc>
+          <w:tcPr>
+            <w:tcW w:w="1915" w:type="dxa"/>
+          </w:tcPr>
+          <w:p>
+            <w:pPr>
+              <w:jc w:val="center"/>
+              <w:rPr>
+                <w:rFonts w:ascii="Georgia" w:hAnsi="Georgia"/>
+              </w:rPr>
+            </w:pPr>
+            <w:r>
+              <w:rPr>
+                <w:rFonts w:ascii="Georgia" w:hAnsi="Georgia"/>
+              </w:rPr>
+              <w:t>Domingo, Kei</w:t>
+            </w:r>
+          </w:p>
+        </w:tc>
+        <w:tc>
+          <w:tcPr>
+            <w:tcW w:w="1915" w:type="dxa"/>
+          </w:tcPr>
+          <w:p>
+            <w:pPr>
+              <w:jc w:val="center"/>
+              <w:rPr>
+                <w:rFonts w:ascii="Georgia" w:hAnsi="Georgia"/>
+              </w:rPr>
+            </w:pPr>
+            <w:r>
+              <w:rPr>
+                <w:rFonts w:ascii="Georgia" w:hAnsi="Georgia"/>
+              </w:rPr>
+              <w:t>4/12</w:t>
+            </w:r>
           </w:p>
         </w:tc>
         <w:tc>
@@ -1025,40 +1067,48 @@
               <w:rPr>
                 <w:rFonts w:ascii="Georgia" w:hAnsi="Georgia"/>
               </w:rPr>
-              <w:t>Not started</w:t>
-            </w:r>
-          </w:p>
-        </w:tc>
-        <w:tc>
-          <w:tcPr>
-            <w:tcW w:w="1915" w:type="dxa"/>
-          </w:tcPr>
-          <w:p>
-            <w:pPr>
-              <w:jc w:val="center"/>
-              <w:rPr>
-                <w:rFonts w:ascii="Georgia" w:hAnsi="Georgia"/>
-              </w:rPr>
-            </w:pPr>
-            <w:r>
-              <w:rPr>
-                <w:rFonts w:ascii="Georgia" w:hAnsi="Georgia"/>
-              </w:rPr>
-              <w:t>TBD</w:t>
-            </w:r>
-          </w:p>
-        </w:tc>
-        <w:tc>
-          <w:tcPr>
-            <w:tcW w:w="1915" w:type="dxa"/>
-          </w:tcPr>
-          <w:p>
-            <w:pPr>
-              <w:jc w:val="center"/>
-              <w:rPr>
-                <w:rFonts w:ascii="Georgia" w:hAnsi="Georgia"/>
-              </w:rPr>
-            </w:pPr>
+              <w:t>In Progress</w:t>
+            </w:r>
+          </w:p>
+        </w:tc>
+        <w:tc>
+          <w:tcPr>
+            <w:tcW w:w="1915" w:type="dxa"/>
+          </w:tcPr>
+          <w:p>
+            <w:pPr>
+              <w:jc w:val="center"/>
+              <w:rPr>
+                <w:rFonts w:ascii="Georgia" w:hAnsi="Georgia"/>
+              </w:rPr>
+            </w:pPr>
+            <w:r>
+              <w:rPr>
+                <w:rFonts w:ascii="Georgia" w:hAnsi="Georgia"/>
+              </w:rPr>
+              <w:t>Tae</w:t>
+            </w:r>
+          </w:p>
+        </w:tc>
+        <w:tc>
+          <w:tcPr>
+            <w:tcW w:w="1915" w:type="dxa"/>
+          </w:tcPr>
+          <w:p>
+            <w:pPr>
+              <w:jc w:val="center"/>
+              <w:rPr>
+                <w:rFonts w:ascii="Georgia" w:hAnsi="Georgia"/>
+              </w:rPr>
+            </w:pPr>
+            <w:r>
+              <w:rPr>
+                <w:rFonts w:ascii="Georgia" w:hAnsi="Georgia"/>
+              </w:rPr>
+              <w:t>4/12</w:t>
+            </w:r>
+            <w:bookmarkStart w:id="0" w:name="_GoBack"/>
+            <w:bookmarkEnd w:id="0"/>
           </w:p>
         </w:tc>
         <w:tc>
@@ -1299,7 +1349,7 @@
 </file>
 
 <file path=word/styles.xml><?xml version="1.0" encoding="utf-8"?>
-<w:styles xmlns:mc="http://schemas.openxmlformats.org/markup-compatibility/2006" xmlns:r="http://schemas.openxmlformats.org/officeDocument/2006/relationships" xmlns:w="http://schemas.openxmlformats.org/wordprocessingml/2006/main" xmlns:w14="http://schemas.microsoft.com/office/word/2010/wordml" xmlns:w15="http://schemas.microsoft.com/office/word/2012/wordml" xmlns:w16cid="http://schemas.microsoft.com/office/word/2016/wordml/cid" xmlns:w16se="http://schemas.microsoft.com/office/word/2015/wordml/symex" mc:Ignorable="w14 w15 w16se w16cid">
+<w:styles xmlns:mc="http://schemas.openxmlformats.org/markup-compatibility/2006" xmlns:r="http://schemas.openxmlformats.org/officeDocument/2006/relationships" xmlns:w="http://schemas.openxmlformats.org/wordprocessingml/2006/main" xmlns:w14="http://schemas.microsoft.com/office/word/2010/wordml" xmlns:w15="http://schemas.microsoft.com/office/word/2012/wordml" mc:Ignorable="w14 w15">
   <w:docDefaults>
     <w:rPrDefault>
       <w:rPr>
@@ -1315,7 +1365,7 @@
       </w:pPr>
     </w:pPrDefault>
   </w:docDefaults>
-  <w:latentStyles w:defLockedState="0" w:defUIPriority="99" w:defSemiHidden="0" w:defUnhideWhenUsed="0" w:defQFormat="0" w:count="376">
+  <w:latentStyles w:defLockedState="0" w:defUIPriority="99" w:defSemiHidden="0" w:defUnhideWhenUsed="0" w:defQFormat="0" w:count="371">
     <w:lsdException w:name="Normal" w:uiPriority="0" w:qFormat="1"/>
     <w:lsdException w:name="heading 1" w:uiPriority="9" w:qFormat="1"/>
     <w:lsdException w:name="heading 2" w:semiHidden="1" w:uiPriority="9" w:unhideWhenUsed="1" w:qFormat="1"/>
@@ -1421,6 +1471,7 @@
     <w:lsdException w:name="HTML Sample" w:semiHidden="1" w:unhideWhenUsed="1"/>
     <w:lsdException w:name="HTML Typewriter" w:semiHidden="1" w:unhideWhenUsed="1"/>
     <w:lsdException w:name="HTML Variable" w:semiHidden="1" w:unhideWhenUsed="1"/>
+    <w:lsdException w:name="Normal Table" w:semiHidden="1" w:unhideWhenUsed="1"/>
     <w:lsdException w:name="annotation subject" w:semiHidden="1" w:unhideWhenUsed="1"/>
     <w:lsdException w:name="No List" w:semiHidden="1" w:unhideWhenUsed="1"/>
     <w:lsdException w:name="Outline List 1" w:semiHidden="1" w:unhideWhenUsed="1"/>
@@ -1463,8 +1514,11 @@
     <w:lsdException w:name="Table Contemporary" w:semiHidden="1" w:unhideWhenUsed="1"/>
     <w:lsdException w:name="Table Elegant" w:semiHidden="1" w:unhideWhenUsed="1"/>
     <w:lsdException w:name="Table Professional" w:semiHidden="1" w:unhideWhenUsed="1"/>
+    <w:lsdException w:name="Table Subtle 1" w:semiHidden="1" w:unhideWhenUsed="1"/>
     <w:lsdException w:name="Table Subtle 2" w:semiHidden="1" w:unhideWhenUsed="1"/>
     <w:lsdException w:name="Table Web 1" w:semiHidden="1" w:unhideWhenUsed="1"/>
+    <w:lsdException w:name="Table Web 2" w:semiHidden="1" w:unhideWhenUsed="1"/>
+    <w:lsdException w:name="Table Web 3" w:semiHidden="1" w:unhideWhenUsed="1"/>
     <w:lsdException w:name="Balloon Text" w:semiHidden="1" w:unhideWhenUsed="1"/>
     <w:lsdException w:name="Table Grid" w:uiPriority="59"/>
     <w:lsdException w:name="Table Theme" w:semiHidden="1" w:unhideWhenUsed="1"/>
@@ -1683,11 +1737,6 @@
     <w:lsdException w:name="List Table 5 Dark Accent 6" w:uiPriority="50"/>
     <w:lsdException w:name="List Table 6 Colorful Accent 6" w:uiPriority="51"/>
     <w:lsdException w:name="List Table 7 Colorful Accent 6" w:uiPriority="52"/>
-    <w:lsdException w:name="Mention" w:semiHidden="1" w:unhideWhenUsed="1"/>
-    <w:lsdException w:name="Smart Hyperlink" w:semiHidden="1" w:unhideWhenUsed="1"/>
-    <w:lsdException w:name="Hashtag" w:semiHidden="1" w:unhideWhenUsed="1"/>
-    <w:lsdException w:name="Unresolved Mention" w:semiHidden="1" w:unhideWhenUsed="1"/>
-    <w:lsdException w:name="Smart Link" w:semiHidden="1" w:unhideWhenUsed="1"/>
   </w:latentStyles>
   <w:style w:type="paragraph" w:default="1" w:styleId="Normal">
     <w:name w:val="Normal"/>

</xml_diff>